<commit_message>
Missed Grabbable in my pseudocode. Added it now.
</commit_message>
<xml_diff>
--- a/Documentation/Pseudocode/Pseudocode_Travis.docx
+++ b/Documentation/Pseudocode/Pseudocode_Travis.docx
@@ -170,13 +170,7 @@
         <w:rPr>
           <w:sz w:val="24"/>
         </w:rPr>
-        <w:t>NetMulticastOnDeath</w:t>
-      </w:r>
-      <w:r>
-        <w:rPr>
-          <w:sz w:val="24"/>
-        </w:rPr>
-        <w:t>_Implementation</w:t>
+        <w:t>NetMulticastOnDeath_Implementation</w:t>
       </w:r>
       <w:proofErr w:type="spellEnd"/>
     </w:p>
@@ -4402,6 +4396,942 @@
         <w:t>trapcount</w:t>
       </w:r>
       <w:proofErr w:type="spellEnd"/>
+    </w:p>
+    <w:p>
+      <w:pPr>
+        <w:rPr>
+          <w:sz w:val="24"/>
+        </w:rPr>
+      </w:pPr>
+      <w:r>
+        <w:rPr>
+          <w:sz w:val="24"/>
+        </w:rPr>
+        <w:t>}</w:t>
+      </w:r>
+    </w:p>
+    <w:p>
+      <w:pPr>
+        <w:rPr>
+          <w:sz w:val="28"/>
+        </w:rPr>
+      </w:pPr>
+      <w:r>
+        <w:rPr>
+          <w:sz w:val="28"/>
+        </w:rPr>
+        <w:t>AGRABBABLESTATICMESHACTOR</w:t>
+      </w:r>
+    </w:p>
+    <w:p>
+      <w:pPr>
+        <w:rPr>
+          <w:sz w:val="24"/>
+        </w:rPr>
+      </w:pPr>
+      <w:proofErr w:type="spellStart"/>
+      <w:r>
+        <w:rPr>
+          <w:sz w:val="24"/>
+        </w:rPr>
+        <w:t>BeginPlay</w:t>
+      </w:r>
+      <w:proofErr w:type="spellEnd"/>
+    </w:p>
+    <w:p>
+      <w:pPr>
+        <w:rPr>
+          <w:sz w:val="24"/>
+        </w:rPr>
+      </w:pPr>
+      <w:r>
+        <w:rPr>
+          <w:sz w:val="24"/>
+        </w:rPr>
+        <w:t>{</w:t>
+      </w:r>
+    </w:p>
+    <w:p>
+      <w:pPr>
+        <w:rPr>
+          <w:sz w:val="24"/>
+        </w:rPr>
+      </w:pPr>
+      <w:r>
+        <w:rPr>
+          <w:sz w:val="24"/>
+        </w:rPr>
+        <w:tab/>
+        <w:t>Setup component settings</w:t>
+      </w:r>
+    </w:p>
+    <w:p>
+      <w:pPr>
+        <w:rPr>
+          <w:sz w:val="24"/>
+        </w:rPr>
+      </w:pPr>
+      <w:r>
+        <w:rPr>
+          <w:sz w:val="24"/>
+        </w:rPr>
+        <w:tab/>
+        <w:t xml:space="preserve">Subscribe to the Destructible Mesh’s </w:t>
+      </w:r>
+      <w:proofErr w:type="spellStart"/>
+      <w:r>
+        <w:rPr>
+          <w:sz w:val="24"/>
+        </w:rPr>
+        <w:t>OnComponentHit</w:t>
+      </w:r>
+      <w:proofErr w:type="spellEnd"/>
+      <w:r>
+        <w:rPr>
+          <w:sz w:val="24"/>
+        </w:rPr>
+        <w:t xml:space="preserve"> and </w:t>
+      </w:r>
+      <w:proofErr w:type="spellStart"/>
+      <w:r>
+        <w:rPr>
+          <w:sz w:val="24"/>
+        </w:rPr>
+        <w:t>OnComponentFracture</w:t>
+      </w:r>
+      <w:proofErr w:type="spellEnd"/>
+    </w:p>
+    <w:p>
+      <w:pPr>
+        <w:rPr>
+          <w:sz w:val="24"/>
+        </w:rPr>
+      </w:pPr>
+      <w:r>
+        <w:rPr>
+          <w:sz w:val="24"/>
+        </w:rPr>
+        <w:t>}</w:t>
+      </w:r>
+    </w:p>
+    <w:p>
+      <w:pPr>
+        <w:rPr>
+          <w:sz w:val="24"/>
+        </w:rPr>
+      </w:pPr>
+      <w:r>
+        <w:rPr>
+          <w:sz w:val="24"/>
+        </w:rPr>
+        <w:t>Tick</w:t>
+      </w:r>
+    </w:p>
+    <w:p>
+      <w:pPr>
+        <w:rPr>
+          <w:sz w:val="24"/>
+        </w:rPr>
+      </w:pPr>
+      <w:r>
+        <w:rPr>
+          <w:sz w:val="24"/>
+        </w:rPr>
+        <w:t>{</w:t>
+      </w:r>
+    </w:p>
+    <w:p>
+      <w:pPr>
+        <w:rPr>
+          <w:sz w:val="24"/>
+        </w:rPr>
+      </w:pPr>
+      <w:r>
+        <w:rPr>
+          <w:sz w:val="24"/>
+        </w:rPr>
+        <w:tab/>
+        <w:t xml:space="preserve">If </w:t>
+      </w:r>
+      <w:proofErr w:type="spellStart"/>
+      <w:r>
+        <w:rPr>
+          <w:sz w:val="24"/>
+        </w:rPr>
+        <w:t>HasAuthority</w:t>
+      </w:r>
+      <w:proofErr w:type="spellEnd"/>
+    </w:p>
+    <w:p>
+      <w:pPr>
+        <w:rPr>
+          <w:sz w:val="24"/>
+        </w:rPr>
+      </w:pPr>
+      <w:r>
+        <w:rPr>
+          <w:sz w:val="24"/>
+        </w:rPr>
+        <w:tab/>
+      </w:r>
+      <w:r>
+        <w:rPr>
+          <w:sz w:val="24"/>
+        </w:rPr>
+        <w:tab/>
+        <w:t>If this object is held</w:t>
+      </w:r>
+    </w:p>
+    <w:p>
+      <w:pPr>
+        <w:rPr>
+          <w:sz w:val="24"/>
+        </w:rPr>
+      </w:pPr>
+      <w:r>
+        <w:rPr>
+          <w:sz w:val="24"/>
+        </w:rPr>
+        <w:tab/>
+      </w:r>
+      <w:r>
+        <w:rPr>
+          <w:sz w:val="24"/>
+        </w:rPr>
+        <w:tab/>
+      </w:r>
+      <w:r>
+        <w:rPr>
+          <w:sz w:val="24"/>
+        </w:rPr>
+        <w:tab/>
+        <w:t>Set its position to be where our character is looking offset by a distance</w:t>
+      </w:r>
+    </w:p>
+    <w:p>
+      <w:pPr>
+        <w:rPr>
+          <w:sz w:val="24"/>
+        </w:rPr>
+      </w:pPr>
+      <w:r>
+        <w:rPr>
+          <w:sz w:val="24"/>
+        </w:rPr>
+        <w:t>}</w:t>
+      </w:r>
+    </w:p>
+    <w:p>
+      <w:pPr>
+        <w:rPr>
+          <w:sz w:val="24"/>
+        </w:rPr>
+      </w:pPr>
+      <w:r>
+        <w:rPr>
+          <w:sz w:val="24"/>
+        </w:rPr>
+        <w:t>Pickup</w:t>
+      </w:r>
+    </w:p>
+    <w:p>
+      <w:pPr>
+        <w:rPr>
+          <w:sz w:val="24"/>
+        </w:rPr>
+      </w:pPr>
+      <w:r>
+        <w:rPr>
+          <w:sz w:val="24"/>
+        </w:rPr>
+        <w:t>{</w:t>
+      </w:r>
+    </w:p>
+    <w:p>
+      <w:pPr>
+        <w:rPr>
+          <w:sz w:val="24"/>
+        </w:rPr>
+      </w:pPr>
+      <w:r>
+        <w:rPr>
+          <w:sz w:val="24"/>
+        </w:rPr>
+        <w:tab/>
+        <w:t xml:space="preserve">Set the character that picked us up as our </w:t>
+      </w:r>
+      <w:proofErr w:type="spellStart"/>
+      <w:r>
+        <w:rPr>
+          <w:sz w:val="24"/>
+        </w:rPr>
+        <w:t>m_Character</w:t>
+      </w:r>
+      <w:proofErr w:type="spellEnd"/>
+    </w:p>
+    <w:p>
+      <w:pPr>
+        <w:rPr>
+          <w:sz w:val="24"/>
+        </w:rPr>
+      </w:pPr>
+      <w:r>
+        <w:rPr>
+          <w:sz w:val="24"/>
+        </w:rPr>
+        <w:tab/>
+        <w:t>If has authority</w:t>
+      </w:r>
+    </w:p>
+    <w:p>
+      <w:pPr>
+        <w:rPr>
+          <w:sz w:val="24"/>
+        </w:rPr>
+      </w:pPr>
+      <w:r>
+        <w:rPr>
+          <w:sz w:val="24"/>
+        </w:rPr>
+        <w:tab/>
+      </w:r>
+      <w:r>
+        <w:rPr>
+          <w:sz w:val="24"/>
+        </w:rPr>
+        <w:tab/>
+        <w:t xml:space="preserve">Turn off collision, gravity and </w:t>
+      </w:r>
+      <w:proofErr w:type="spellStart"/>
+      <w:r>
+        <w:rPr>
+          <w:sz w:val="24"/>
+        </w:rPr>
+        <w:t>simulatephysics</w:t>
+      </w:r>
+      <w:proofErr w:type="spellEnd"/>
+    </w:p>
+    <w:p>
+      <w:pPr>
+        <w:rPr>
+          <w:sz w:val="24"/>
+        </w:rPr>
+      </w:pPr>
+      <w:r>
+        <w:rPr>
+          <w:sz w:val="24"/>
+        </w:rPr>
+        <w:t>}</w:t>
+      </w:r>
+    </w:p>
+    <w:p>
+      <w:pPr>
+        <w:rPr>
+          <w:sz w:val="24"/>
+        </w:rPr>
+      </w:pPr>
+    </w:p>
+    <w:p>
+      <w:pPr>
+        <w:rPr>
+          <w:sz w:val="24"/>
+        </w:rPr>
+      </w:pPr>
+    </w:p>
+    <w:p>
+      <w:pPr>
+        <w:rPr>
+          <w:sz w:val="24"/>
+        </w:rPr>
+      </w:pPr>
+      <w:r>
+        <w:rPr>
+          <w:sz w:val="24"/>
+        </w:rPr>
+        <w:lastRenderedPageBreak/>
+        <w:t>Drop</w:t>
+      </w:r>
+    </w:p>
+    <w:p>
+      <w:pPr>
+        <w:rPr>
+          <w:sz w:val="24"/>
+        </w:rPr>
+      </w:pPr>
+      <w:r>
+        <w:rPr>
+          <w:sz w:val="24"/>
+        </w:rPr>
+        <w:t>{</w:t>
+      </w:r>
+    </w:p>
+    <w:p>
+      <w:pPr>
+        <w:ind w:firstLine="720"/>
+        <w:rPr>
+          <w:sz w:val="24"/>
+        </w:rPr>
+      </w:pPr>
+      <w:r>
+        <w:rPr>
+          <w:sz w:val="24"/>
+        </w:rPr>
+        <w:t>Opposite of Pickup</w:t>
+      </w:r>
+    </w:p>
+    <w:p>
+      <w:pPr>
+        <w:rPr>
+          <w:sz w:val="24"/>
+        </w:rPr>
+      </w:pPr>
+      <w:r>
+        <w:rPr>
+          <w:sz w:val="24"/>
+        </w:rPr>
+        <w:t>}</w:t>
+      </w:r>
+    </w:p>
+    <w:p>
+      <w:pPr>
+        <w:rPr>
+          <w:sz w:val="24"/>
+        </w:rPr>
+      </w:pPr>
+      <w:proofErr w:type="spellStart"/>
+      <w:r>
+        <w:rPr>
+          <w:sz w:val="24"/>
+        </w:rPr>
+        <w:t>BreakMesh</w:t>
+      </w:r>
+      <w:proofErr w:type="spellEnd"/>
+    </w:p>
+    <w:p>
+      <w:pPr>
+        <w:rPr>
+          <w:sz w:val="24"/>
+        </w:rPr>
+      </w:pPr>
+      <w:r>
+        <w:rPr>
+          <w:sz w:val="24"/>
+        </w:rPr>
+        <w:t>{</w:t>
+      </w:r>
+    </w:p>
+    <w:p>
+      <w:pPr>
+        <w:rPr>
+          <w:sz w:val="24"/>
+        </w:rPr>
+      </w:pPr>
+      <w:r>
+        <w:rPr>
+          <w:sz w:val="24"/>
+        </w:rPr>
+        <w:tab/>
+        <w:t xml:space="preserve">If </w:t>
+      </w:r>
+      <w:proofErr w:type="spellStart"/>
+      <w:r>
+        <w:rPr>
+          <w:sz w:val="24"/>
+        </w:rPr>
+        <w:t>Hasauthority</w:t>
+      </w:r>
+      <w:proofErr w:type="spellEnd"/>
+    </w:p>
+    <w:p>
+      <w:pPr>
+        <w:rPr>
+          <w:sz w:val="24"/>
+        </w:rPr>
+      </w:pPr>
+      <w:r>
+        <w:rPr>
+          <w:sz w:val="24"/>
+        </w:rPr>
+        <w:tab/>
+      </w:r>
+      <w:r>
+        <w:rPr>
+          <w:sz w:val="24"/>
+        </w:rPr>
+        <w:tab/>
+      </w:r>
+      <w:proofErr w:type="spellStart"/>
+      <w:r>
+        <w:rPr>
+          <w:sz w:val="24"/>
+        </w:rPr>
+        <w:t>NetMulticast_BreakMesh</w:t>
+      </w:r>
+      <w:proofErr w:type="spellEnd"/>
+    </w:p>
+    <w:p>
+      <w:pPr>
+        <w:rPr>
+          <w:sz w:val="24"/>
+        </w:rPr>
+      </w:pPr>
+      <w:r>
+        <w:rPr>
+          <w:sz w:val="24"/>
+        </w:rPr>
+        <w:t>}</w:t>
+      </w:r>
+    </w:p>
+    <w:p>
+      <w:pPr>
+        <w:rPr>
+          <w:sz w:val="24"/>
+        </w:rPr>
+      </w:pPr>
+      <w:r>
+        <w:rPr>
+          <w:sz w:val="24"/>
+        </w:rPr>
+        <w:t>Throw</w:t>
+      </w:r>
+    </w:p>
+    <w:p>
+      <w:pPr>
+        <w:rPr>
+          <w:sz w:val="24"/>
+        </w:rPr>
+      </w:pPr>
+      <w:r>
+        <w:rPr>
+          <w:sz w:val="24"/>
+        </w:rPr>
+        <w:t>{</w:t>
+      </w:r>
+    </w:p>
+    <w:p>
+      <w:pPr>
+        <w:rPr>
+          <w:sz w:val="24"/>
+        </w:rPr>
+      </w:pPr>
+      <w:r>
+        <w:rPr>
+          <w:sz w:val="24"/>
+        </w:rPr>
+        <w:tab/>
+        <w:t>Same thing as drop</w:t>
+      </w:r>
+    </w:p>
+    <w:p>
+      <w:pPr>
+        <w:rPr>
+          <w:sz w:val="24"/>
+        </w:rPr>
+      </w:pPr>
+      <w:r>
+        <w:rPr>
+          <w:sz w:val="24"/>
+        </w:rPr>
+        <w:tab/>
+      </w:r>
+      <w:r>
+        <w:rPr>
+          <w:sz w:val="24"/>
+        </w:rPr>
+        <w:tab/>
+        <w:t xml:space="preserve">If our </w:t>
+      </w:r>
+      <w:proofErr w:type="spellStart"/>
+      <w:r>
+        <w:rPr>
+          <w:sz w:val="24"/>
+        </w:rPr>
+        <w:t>m_Character</w:t>
+      </w:r>
+      <w:proofErr w:type="spellEnd"/>
+      <w:r>
+        <w:rPr>
+          <w:sz w:val="24"/>
+        </w:rPr>
+        <w:t xml:space="preserve"> is a player</w:t>
+      </w:r>
+    </w:p>
+    <w:p>
+      <w:pPr>
+        <w:rPr>
+          <w:sz w:val="24"/>
+        </w:rPr>
+      </w:pPr>
+      <w:r>
+        <w:rPr>
+          <w:sz w:val="24"/>
+        </w:rPr>
+        <w:tab/>
+      </w:r>
+      <w:r>
+        <w:rPr>
+          <w:sz w:val="24"/>
+        </w:rPr>
+        <w:tab/>
+      </w:r>
+      <w:r>
+        <w:rPr>
+          <w:sz w:val="24"/>
+        </w:rPr>
+        <w:tab/>
+        <w:t>Apply force where the camera is aiming</w:t>
+      </w:r>
+    </w:p>
+    <w:p>
+      <w:pPr>
+        <w:rPr>
+          <w:sz w:val="24"/>
+        </w:rPr>
+      </w:pPr>
+      <w:r>
+        <w:rPr>
+          <w:sz w:val="24"/>
+        </w:rPr>
+        <w:tab/>
+      </w:r>
+      <w:r>
+        <w:rPr>
+          <w:sz w:val="24"/>
+        </w:rPr>
+        <w:tab/>
+        <w:t>Else</w:t>
+      </w:r>
+    </w:p>
+    <w:p>
+      <w:pPr>
+        <w:rPr>
+          <w:sz w:val="24"/>
+        </w:rPr>
+      </w:pPr>
+      <w:r>
+        <w:rPr>
+          <w:sz w:val="24"/>
+        </w:rPr>
+        <w:tab/>
+      </w:r>
+      <w:r>
+        <w:rPr>
+          <w:sz w:val="24"/>
+        </w:rPr>
+        <w:tab/>
+      </w:r>
+      <w:r>
+        <w:rPr>
+          <w:sz w:val="24"/>
+        </w:rPr>
+        <w:tab/>
+        <w:t>Apply force forwards</w:t>
+      </w:r>
+    </w:p>
+    <w:p>
+      <w:pPr>
+        <w:rPr>
+          <w:sz w:val="24"/>
+        </w:rPr>
+      </w:pPr>
+      <w:r>
+        <w:rPr>
+          <w:sz w:val="24"/>
+        </w:rPr>
+        <w:t>}</w:t>
+      </w:r>
+    </w:p>
+    <w:p>
+      <w:pPr>
+        <w:rPr>
+          <w:sz w:val="24"/>
+        </w:rPr>
+      </w:pPr>
+      <w:proofErr w:type="spellStart"/>
+      <w:r>
+        <w:rPr>
+          <w:sz w:val="24"/>
+        </w:rPr>
+        <w:t>OnHit</w:t>
+      </w:r>
+      <w:proofErr w:type="spellEnd"/>
+    </w:p>
+    <w:p>
+      <w:pPr>
+        <w:rPr>
+          <w:sz w:val="24"/>
+        </w:rPr>
+      </w:pPr>
+      <w:r>
+        <w:rPr>
+          <w:sz w:val="24"/>
+        </w:rPr>
+        <w:t>{</w:t>
+      </w:r>
+    </w:p>
+    <w:p>
+      <w:pPr>
+        <w:rPr>
+          <w:sz w:val="24"/>
+        </w:rPr>
+      </w:pPr>
+      <w:r>
+        <w:rPr>
+          <w:sz w:val="24"/>
+        </w:rPr>
+        <w:tab/>
+        <w:t xml:space="preserve">If </w:t>
+      </w:r>
+      <w:proofErr w:type="spellStart"/>
+      <w:r>
+        <w:rPr>
+          <w:sz w:val="24"/>
+        </w:rPr>
+        <w:t>Hasauthority</w:t>
+      </w:r>
+      <w:proofErr w:type="spellEnd"/>
+    </w:p>
+    <w:p>
+      <w:pPr>
+        <w:rPr>
+          <w:sz w:val="24"/>
+        </w:rPr>
+      </w:pPr>
+      <w:r>
+        <w:rPr>
+          <w:sz w:val="24"/>
+        </w:rPr>
+        <w:tab/>
+      </w:r>
+      <w:r>
+        <w:rPr>
+          <w:sz w:val="24"/>
+        </w:rPr>
+        <w:tab/>
+      </w:r>
+      <w:proofErr w:type="spellStart"/>
+      <w:r>
+        <w:rPr>
+          <w:sz w:val="24"/>
+        </w:rPr>
+        <w:t>Takedamage</w:t>
+      </w:r>
+      <w:proofErr w:type="spellEnd"/>
+    </w:p>
+    <w:p>
+      <w:pPr>
+        <w:rPr>
+          <w:sz w:val="24"/>
+        </w:rPr>
+      </w:pPr>
+      <w:r>
+        <w:rPr>
+          <w:sz w:val="24"/>
+        </w:rPr>
+        <w:tab/>
+      </w:r>
+      <w:r>
+        <w:rPr>
+          <w:sz w:val="24"/>
+        </w:rPr>
+        <w:tab/>
+        <w:t>Make the actor we hit take damage</w:t>
+      </w:r>
+    </w:p>
+    <w:p>
+      <w:pPr>
+        <w:rPr>
+          <w:sz w:val="24"/>
+        </w:rPr>
+      </w:pPr>
+      <w:r>
+        <w:rPr>
+          <w:sz w:val="24"/>
+        </w:rPr>
+        <w:t>}</w:t>
+      </w:r>
+    </w:p>
+    <w:p>
+      <w:pPr>
+        <w:rPr>
+          <w:sz w:val="24"/>
+        </w:rPr>
+      </w:pPr>
+      <w:proofErr w:type="spellStart"/>
+      <w:r>
+        <w:rPr>
+          <w:sz w:val="24"/>
+        </w:rPr>
+        <w:t>OnFracture</w:t>
+      </w:r>
+      <w:proofErr w:type="spellEnd"/>
+    </w:p>
+    <w:p>
+      <w:pPr>
+        <w:rPr>
+          <w:sz w:val="24"/>
+        </w:rPr>
+      </w:pPr>
+      <w:r>
+        <w:rPr>
+          <w:sz w:val="24"/>
+        </w:rPr>
+        <w:t>{</w:t>
+      </w:r>
+    </w:p>
+    <w:p>
+      <w:pPr>
+        <w:rPr>
+          <w:sz w:val="24"/>
+        </w:rPr>
+      </w:pPr>
+      <w:r>
+        <w:rPr>
+          <w:sz w:val="24"/>
+        </w:rPr>
+        <w:tab/>
+        <w:t xml:space="preserve">Set collision to </w:t>
+      </w:r>
+      <w:proofErr w:type="spellStart"/>
+      <w:r>
+        <w:rPr>
+          <w:sz w:val="24"/>
+        </w:rPr>
+        <w:t>physicsonly</w:t>
+      </w:r>
+      <w:proofErr w:type="spellEnd"/>
+      <w:r>
+        <w:rPr>
+          <w:sz w:val="24"/>
+        </w:rPr>
+        <w:t xml:space="preserve"> so we </w:t>
+      </w:r>
+      <w:proofErr w:type="spellStart"/>
+      <w:r>
+        <w:rPr>
+          <w:sz w:val="24"/>
+        </w:rPr>
+        <w:t>cen’t</w:t>
+      </w:r>
+      <w:proofErr w:type="spellEnd"/>
+      <w:r>
+        <w:rPr>
+          <w:sz w:val="24"/>
+        </w:rPr>
+        <w:t xml:space="preserve"> be picked up after being shattered</w:t>
+      </w:r>
+    </w:p>
+    <w:p>
+      <w:pPr>
+        <w:rPr>
+          <w:sz w:val="24"/>
+        </w:rPr>
+      </w:pPr>
+      <w:r>
+        <w:rPr>
+          <w:sz w:val="24"/>
+        </w:rPr>
+        <w:t>}</w:t>
+      </w:r>
+    </w:p>
+    <w:p>
+      <w:pPr>
+        <w:rPr>
+          <w:sz w:val="24"/>
+        </w:rPr>
+      </w:pPr>
+      <w:proofErr w:type="spellStart"/>
+      <w:r>
+        <w:rPr>
+          <w:sz w:val="24"/>
+        </w:rPr>
+        <w:lastRenderedPageBreak/>
+        <w:t>NetMulticast_BreakMesh</w:t>
+      </w:r>
+      <w:proofErr w:type="spellEnd"/>
+    </w:p>
+    <w:p>
+      <w:pPr>
+        <w:rPr>
+          <w:sz w:val="24"/>
+        </w:rPr>
+      </w:pPr>
+      <w:r>
+        <w:rPr>
+          <w:sz w:val="24"/>
+        </w:rPr>
+        <w:t>{</w:t>
+      </w:r>
+    </w:p>
+    <w:p>
+      <w:pPr>
+        <w:rPr>
+          <w:sz w:val="24"/>
+        </w:rPr>
+      </w:pPr>
+      <w:r>
+        <w:rPr>
+          <w:sz w:val="24"/>
+        </w:rPr>
+        <w:tab/>
+        <w:t>Play our sound at this location</w:t>
+      </w:r>
+    </w:p>
+    <w:p>
+      <w:pPr>
+        <w:rPr>
+          <w:sz w:val="24"/>
+        </w:rPr>
+      </w:pPr>
+      <w:r>
+        <w:rPr>
+          <w:sz w:val="24"/>
+        </w:rPr>
+        <w:tab/>
+        <w:t>Apply damage to our destructible mesh in the to make it shatter</w:t>
+      </w:r>
+    </w:p>
+    <w:p>
+      <w:pPr>
+        <w:rPr>
+          <w:sz w:val="24"/>
+        </w:rPr>
+      </w:pPr>
+      <w:r>
+        <w:rPr>
+          <w:sz w:val="24"/>
+        </w:rPr>
+        <w:tab/>
+        <w:t>Enable gravity</w:t>
+      </w:r>
+    </w:p>
+    <w:p>
+      <w:pPr>
+        <w:rPr>
+          <w:sz w:val="24"/>
+        </w:rPr>
+      </w:pPr>
+      <w:r>
+        <w:rPr>
+          <w:sz w:val="24"/>
+        </w:rPr>
+        <w:tab/>
+        <w:t xml:space="preserve">Start a </w:t>
+      </w:r>
+      <w:proofErr w:type="spellStart"/>
+      <w:r>
+        <w:rPr>
+          <w:sz w:val="24"/>
+        </w:rPr>
+        <w:t>despawn</w:t>
+      </w:r>
+      <w:proofErr w:type="spellEnd"/>
+      <w:r>
+        <w:rPr>
+          <w:sz w:val="24"/>
+        </w:rPr>
+        <w:t xml:space="preserve"> timer to remove the shattered mesh after a time</w:t>
+      </w:r>
     </w:p>
     <w:p>
       <w:pPr>
@@ -4620,6 +5550,7 @@
     <w:lsdException w:name="HTML Sample" w:semiHidden="1" w:unhideWhenUsed="1"/>
     <w:lsdException w:name="HTML Typewriter" w:semiHidden="1" w:unhideWhenUsed="1"/>
     <w:lsdException w:name="HTML Variable" w:semiHidden="1" w:unhideWhenUsed="1"/>
+    <w:lsdException w:name="Normal Table" w:semiHidden="1" w:unhideWhenUsed="1"/>
     <w:lsdException w:name="annotation subject" w:semiHidden="1" w:unhideWhenUsed="1"/>
     <w:lsdException w:name="No List" w:semiHidden="1" w:unhideWhenUsed="1"/>
     <w:lsdException w:name="Outline List 1" w:semiHidden="1" w:unhideWhenUsed="1"/>
@@ -4666,8 +5597,10 @@
     <w:lsdException w:name="Table Subtle 2" w:semiHidden="1" w:unhideWhenUsed="1"/>
     <w:lsdException w:name="Table Web 1" w:semiHidden="1" w:unhideWhenUsed="1"/>
     <w:lsdException w:name="Table Web 2" w:semiHidden="1" w:unhideWhenUsed="1"/>
+    <w:lsdException w:name="Table Web 3" w:semiHidden="1" w:unhideWhenUsed="1"/>
     <w:lsdException w:name="Balloon Text" w:semiHidden="1" w:unhideWhenUsed="1"/>
     <w:lsdException w:name="Table Grid" w:uiPriority="39"/>
+    <w:lsdException w:name="Table Theme" w:semiHidden="1" w:unhideWhenUsed="1"/>
     <w:lsdException w:name="Placeholder Text" w:semiHidden="1"/>
     <w:lsdException w:name="No Spacing" w:uiPriority="1" w:qFormat="1"/>
     <w:lsdException w:name="Light Shading" w:uiPriority="60"/>

</xml_diff>